<commit_message>
HK - Report, v0.2
</commit_message>
<xml_diff>
--- a/QECCs - Hubert Kolcz.docx
+++ b/QECCs - Hubert Kolcz.docx
@@ -14,7 +14,19 @@
         <w:rPr>
           <w:lang w:val="en-US"/>
         </w:rPr>
-        <w:t xml:space="preserve">Increasing quantum computational efficiency through Quantum Error Correction codes </w:t>
+        <w:t xml:space="preserve">Increasing quantum computational efficiency through </w:t>
+      </w:r>
+      <w:r>
+        <w:rPr>
+          <w:lang w:val="en-US"/>
+        </w:rPr>
+        <w:t>quantum algorithms</w:t>
+      </w:r>
+      <w:r>
+        <w:rPr>
+          <w:lang w:val="en-US"/>
+        </w:rPr>
+        <w:t xml:space="preserve"> </w:t>
       </w:r>
       <w:r>
         <w:rPr>
@@ -2221,32 +2233,41 @@
     </w:p>
     <w:p>
       <w:pPr>
-        <w:rPr>
-          <w:lang w:val="en-US"/>
-        </w:rPr>
-      </w:pPr>
-    </w:p>
-    <w:p>
-      <w:pPr>
-        <w:rPr>
-          <w:lang w:val="en-US"/>
-        </w:rPr>
-      </w:pPr>
-      <w:r>
+        <w:jc w:val="center"/>
+        <w:rPr>
+          <w:lang w:val="en-US"/>
+        </w:rPr>
+      </w:pPr>
+      <w:r>
+        <w:rPr>
+          <w:lang w:val="en-US"/>
+        </w:rPr>
+        <w:t>Figure 4</w:t>
+      </w:r>
+    </w:p>
+    <w:p>
+      <w:pPr>
+        <w:rPr>
+          <w:lang w:val="en-US"/>
+        </w:rPr>
+      </w:pPr>
+    </w:p>
+    <w:p>
+      <w:pPr>
         <w:rPr>
           <w:rFonts w:ascii="Segoe UI" w:hAnsi="Segoe UI" w:cs="Segoe UI"/>
           <w:color w:val="323232"/>
           <w:lang w:val="en-US"/>
         </w:rPr>
-        <w:t>S</w:t>
-      </w:r>
+      </w:pPr>
       <w:r>
         <w:rPr>
           <w:rFonts w:ascii="Segoe UI" w:hAnsi="Segoe UI" w:cs="Segoe UI"/>
           <w:color w:val="323232"/>
           <w:lang w:val="en-US"/>
         </w:rPr>
-        <w:t>tabilizer codes</w:t>
+        <w:lastRenderedPageBreak/>
+        <w:t>S</w:t>
       </w:r>
       <w:r>
         <w:rPr>
@@ -2254,7 +2275,7 @@
           <w:color w:val="323232"/>
           <w:lang w:val="en-US"/>
         </w:rPr>
-        <w:t xml:space="preserve"> are t</w:t>
+        <w:t>tabilizer codes</w:t>
       </w:r>
       <w:r>
         <w:rPr>
@@ -2262,7 +2283,7 @@
           <w:color w:val="323232"/>
           <w:lang w:val="en-US"/>
         </w:rPr>
-        <w:t>he simplest class of quantum error-correcting codes</w:t>
+        <w:t xml:space="preserve"> are t</w:t>
       </w:r>
       <w:r>
         <w:rPr>
@@ -2270,7 +2291,7 @@
           <w:color w:val="323232"/>
           <w:lang w:val="en-US"/>
         </w:rPr>
-        <w:t>.</w:t>
+        <w:t>he simplest class of quantum error-correcting codes</w:t>
       </w:r>
       <w:r>
         <w:rPr>
@@ -2278,7 +2299,7 @@
           <w:color w:val="323232"/>
           <w:lang w:val="en-US"/>
         </w:rPr>
-        <w:t xml:space="preserve"> </w:t>
+        <w:t>.</w:t>
       </w:r>
       <w:r>
         <w:rPr>
@@ -2286,32 +2307,40 @@
           <w:color w:val="323232"/>
           <w:lang w:val="en-US"/>
         </w:rPr>
-        <w:t>These are defined as a class of quantum codes, which message space is the 2^k-dimensional Hilbert space, being a subspace of the 2^n-dimensional Hilbert space, labeled as [[</w:t>
-      </w:r>
-      <w:proofErr w:type="spellStart"/>
+        <w:t xml:space="preserve"> </w:t>
+      </w:r>
       <w:r>
         <w:rPr>
           <w:rFonts w:ascii="Segoe UI" w:hAnsi="Segoe UI" w:cs="Segoe UI"/>
           <w:color w:val="323232"/>
           <w:lang w:val="en-US"/>
         </w:rPr>
-        <w:t>n,k</w:t>
-      </w:r>
-      <w:proofErr w:type="spellEnd"/>
+        <w:t>These are defined as a class of quantum codes, which message space is the 2^k-dimensional Hilbert space, being a subspace of the 2^n-dimensional Hilbert space, labeled as [[</w:t>
+      </w:r>
+      <w:proofErr w:type="spellStart"/>
       <w:r>
         <w:rPr>
           <w:rFonts w:ascii="Segoe UI" w:hAnsi="Segoe UI" w:cs="Segoe UI"/>
           <w:color w:val="323232"/>
           <w:lang w:val="en-US"/>
         </w:rPr>
-        <w:t>]].</w:t>
-      </w:r>
+        <w:t>n,k</w:t>
+      </w:r>
+      <w:proofErr w:type="spellEnd"/>
       <w:r>
         <w:rPr>
           <w:rFonts w:ascii="Segoe UI" w:hAnsi="Segoe UI" w:cs="Segoe UI"/>
           <w:color w:val="323232"/>
           <w:lang w:val="en-US"/>
         </w:rPr>
+        <w:t>]].</w:t>
+      </w:r>
+      <w:r>
+        <w:rPr>
+          <w:rFonts w:ascii="Segoe UI" w:hAnsi="Segoe UI" w:cs="Segoe UI"/>
+          <w:color w:val="323232"/>
+          <w:lang w:val="en-US"/>
+        </w:rPr>
         <w:t xml:space="preserve"> </w:t>
       </w:r>
     </w:p>
@@ -2326,14 +2355,13 @@
         <w:rPr>
           <w:lang w:val="en-US"/>
         </w:rPr>
-        <w:lastRenderedPageBreak/>
-        <w:t>Existing f</w:t>
-      </w:r>
-      <w:r>
-        <w:rPr>
-          <w:lang w:val="en-US"/>
-        </w:rPr>
-        <w:t>rameworks</w:t>
+        <w:t>Benchmarking m</w:t>
+      </w:r>
+      <w:r>
+        <w:rPr>
+          <w:lang w:val="en-US"/>
+        </w:rPr>
+        <w:t>ethodologies</w:t>
       </w:r>
     </w:p>
     <w:p>
@@ -2347,73 +2375,99 @@
         <w:rPr>
           <w:lang w:val="en-US"/>
         </w:rPr>
-        <w:t xml:space="preserve">Although it is </w:t>
-      </w:r>
-      <w:r>
-        <w:rPr>
-          <w:lang w:val="en-US"/>
-        </w:rPr>
-        <w:t>possible to implement correcting codes</w:t>
-      </w:r>
-      <w:r>
-        <w:rPr>
-          <w:lang w:val="en-US"/>
-        </w:rPr>
-        <w:t xml:space="preserve"> specifically</w:t>
-      </w:r>
-      <w:r>
-        <w:rPr>
-          <w:lang w:val="en-US"/>
-        </w:rPr>
-        <w:t xml:space="preserve"> each time </w:t>
-      </w:r>
-      <w:r>
-        <w:rPr>
-          <w:lang w:val="en-US"/>
-        </w:rPr>
-        <w:t xml:space="preserve">when </w:t>
-      </w:r>
-      <w:r>
-        <w:rPr>
-          <w:lang w:val="en-US"/>
-        </w:rPr>
-        <w:t xml:space="preserve">it is needed, </w:t>
-      </w:r>
-      <w:r>
-        <w:rPr>
-          <w:lang w:val="en-US"/>
-        </w:rPr>
-        <w:t xml:space="preserve">as </w:t>
-      </w:r>
-      <w:r>
-        <w:rPr>
-          <w:lang w:val="en-US"/>
-        </w:rPr>
-        <w:t>the systems are growing, it becomes impractical – same as in the nowadays, classical systems engineers do not build up cryptographical systems from scratch, but relies on already working systems</w:t>
-      </w:r>
-      <w:r>
-        <w:rPr>
-          <w:lang w:val="en-US"/>
-        </w:rPr>
-        <w:t xml:space="preserve"> and out-of-the-box</w:t>
-      </w:r>
-      <w:r>
-        <w:rPr>
-          <w:lang w:val="en-US"/>
-        </w:rPr>
-        <w:t xml:space="preserve"> that perform some of the </w:t>
-      </w:r>
-      <w:r>
-        <w:rPr>
-          <w:lang w:val="en-US"/>
-        </w:rPr>
-        <w:t>automation</w:t>
-      </w:r>
-      <w:r>
-        <w:rPr>
-          <w:lang w:val="en-US"/>
-        </w:rPr>
-        <w:t xml:space="preserve"> for them. </w:t>
+        <w:t xml:space="preserve">How </w:t>
+      </w:r>
+      <w:r>
+        <w:rPr>
+          <w:lang w:val="en-US"/>
+        </w:rPr>
+        <w:t xml:space="preserve">scientists </w:t>
+      </w:r>
+      <w:r>
+        <w:rPr>
+          <w:lang w:val="en-US"/>
+        </w:rPr>
+        <w:t xml:space="preserve">could they rely </w:t>
+      </w:r>
+      <w:r>
+        <w:rPr>
+          <w:lang w:val="en-US"/>
+        </w:rPr>
+        <w:t xml:space="preserve">on their results, </w:t>
+      </w:r>
+      <w:r>
+        <w:rPr>
+          <w:lang w:val="en-US"/>
+        </w:rPr>
+        <w:t xml:space="preserve">and </w:t>
+      </w:r>
+      <w:r>
+        <w:rPr>
+          <w:lang w:val="en-US"/>
+        </w:rPr>
+        <w:t>what is the</w:t>
+      </w:r>
+      <w:r>
+        <w:rPr>
+          <w:lang w:val="en-US"/>
+        </w:rPr>
+        <w:t>ir</w:t>
+      </w:r>
+      <w:r>
+        <w:rPr>
+          <w:lang w:val="en-US"/>
+        </w:rPr>
+        <w:t xml:space="preserve"> compass to indicate whether they are moving toward a good direction? The key here is benchmarking.</w:t>
+      </w:r>
+      <w:r>
+        <w:rPr>
+          <w:lang w:val="en-US"/>
+        </w:rPr>
+        <w:t xml:space="preserve"> </w:t>
+      </w:r>
+      <w:r>
+        <w:rPr>
+          <w:lang w:val="en-US"/>
+        </w:rPr>
+        <w:t xml:space="preserve">To </w:t>
+      </w:r>
+      <w:r>
+        <w:rPr>
+          <w:lang w:val="en-US"/>
+        </w:rPr>
+        <w:t>validate</w:t>
+      </w:r>
+      <w:r>
+        <w:rPr>
+          <w:lang w:val="en-US"/>
+        </w:rPr>
+        <w:t xml:space="preserve"> whether a particular correction code is working properly, it’s needed to properly select a stack of applications. The decisions criteria may be different</w:t>
+      </w:r>
+      <w:r>
+        <w:rPr>
+          <w:lang w:val="en-US"/>
+        </w:rPr>
+        <w:t>, and the benchmarking suite may vary as well, as different applications can have different sensitivity for parameters changes. For example, even though Shor’s algorithm is one of the most popularized due to it’s evidence from upcoming quantum supremacy, or HHL algorithm – best known for its appliance within space radars sector, they may not be suitable for benchmarking.</w:t>
+      </w:r>
+      <w:r>
+        <w:rPr>
+          <w:lang w:val="en-US"/>
+        </w:rPr>
+        <w:t xml:space="preserve"> Moreover, Shor’s algorithm requires around 4098 logical qubits, what make it impossible to test it against real RSA-2048 cypher.</w:t>
+      </w:r>
+    </w:p>
+    <w:p>
+      <w:pPr>
+        <w:pStyle w:val="Nagwek2"/>
+        <w:rPr>
+          <w:lang w:val="en-US"/>
+        </w:rPr>
+      </w:pPr>
+      <w:r>
+        <w:rPr>
+          <w:lang w:val="en-US"/>
+        </w:rPr>
+        <w:t>Benchmarking</w:t>
       </w:r>
     </w:p>
     <w:p>
@@ -2427,434 +2481,78 @@
         <w:rPr>
           <w:lang w:val="en-US"/>
         </w:rPr>
-        <w:t xml:space="preserve">One of the libraries that offers creation of such codes is </w:t>
+        <w:t>For the purpose of this section let’s assume, that the subject of benchmarking and direct comparison are two correcting codes – surface</w:t>
+      </w:r>
+      <w:r>
+        <w:rPr>
+          <w:lang w:val="en-US"/>
+        </w:rPr>
+        <w:t xml:space="preserve"> code</w:t>
+      </w:r>
+      <w:r>
+        <w:rPr>
+          <w:lang w:val="en-US"/>
+        </w:rPr>
+        <w:t xml:space="preserve"> and </w:t>
       </w:r>
       <w:proofErr w:type="spellStart"/>
       <w:r>
         <w:rPr>
           <w:lang w:val="en-US"/>
         </w:rPr>
-        <w:t>qiskit-qec</w:t>
+        <w:t>toric</w:t>
       </w:r>
       <w:proofErr w:type="spellEnd"/>
       <w:r>
         <w:rPr>
-          <w:rStyle w:val="Odwoanieprzypisudolnego"/>
-          <w:lang w:val="en-US"/>
-        </w:rPr>
-        <w:footnoteReference w:id="9"/>
-      </w:r>
-      <w:r>
-        <w:rPr>
-          <w:lang w:val="en-US"/>
-        </w:rPr>
-        <w:t xml:space="preserve">. </w:t>
+          <w:lang w:val="en-US"/>
+        </w:rPr>
+        <w:t xml:space="preserve"> code. </w:t>
+      </w:r>
+      <w:r>
+        <w:rPr>
+          <w:lang w:val="en-US"/>
+        </w:rPr>
+        <w:t>T</w:t>
+      </w:r>
+      <w:r>
+        <w:rPr>
+          <w:lang w:val="en-US"/>
+        </w:rPr>
+        <w:t xml:space="preserve">oric code is a topological QEC code, defined on a 2D lattice, with periodic boundary conditions, where stabilizer operators are defined on X-type vertices, and Z-type faces of the lattice, working on qubits located on the edges. Logical operations on the encoded qubits are performed by string-like operators that wrap around the torus. Surface code, on the other hand, is a variant of the </w:t>
       </w:r>
       <w:proofErr w:type="spellStart"/>
       <w:r>
         <w:rPr>
           <w:lang w:val="en-US"/>
         </w:rPr>
-        <w:t>Qiskit</w:t>
+        <w:t>toric</w:t>
       </w:r>
       <w:proofErr w:type="spellEnd"/>
       <w:r>
         <w:rPr>
           <w:lang w:val="en-US"/>
         </w:rPr>
-        <w:t xml:space="preserve"> Framework for Quantum Error Correction</w:t>
-      </w:r>
-      <w:r>
-        <w:rPr>
-          <w:lang w:val="en-US"/>
-        </w:rPr>
-        <w:t xml:space="preserve"> offers a stack for creating own QECC, with creating </w:t>
+        <w:t xml:space="preserve"> code, with open boundary conditions – instead of periodic. As the surfaces codes can be implemented with simpler geometries than the </w:t>
       </w:r>
       <w:proofErr w:type="spellStart"/>
       <w:r>
         <w:rPr>
           <w:lang w:val="en-US"/>
         </w:rPr>
-        <w:t>sympletic</w:t>
+        <w:t>toric</w:t>
       </w:r>
       <w:proofErr w:type="spellEnd"/>
       <w:r>
         <w:rPr>
           <w:lang w:val="en-US"/>
         </w:rPr>
-        <w:t xml:space="preserve"> matrixes, providing stabilizer generators as strings, or utilizing already implemented codes with </w:t>
-      </w:r>
-      <w:r>
-        <w:rPr>
-          <w:i/>
-          <w:iCs/>
-          <w:lang w:val="en-US"/>
-        </w:rPr>
-        <w:t>CodeLibrarian</w:t>
-      </w:r>
-      <w:r>
-        <w:rPr>
-          <w:i/>
-          <w:iCs/>
-          <w:lang w:val="en-US"/>
-        </w:rPr>
-        <w:t xml:space="preserve"> </w:t>
-      </w:r>
-      <w:r>
-        <w:rPr>
-          <w:lang w:val="en-US"/>
-        </w:rPr>
-        <w:t>Class.</w:t>
+        <w:t xml:space="preserve"> code, they are easier for practical applications.</w:t>
       </w:r>
     </w:p>
     <w:p>
       <w:pPr>
         <w:jc w:val="both"/>
-        <w:rPr>
-          <w:lang w:val="en-US"/>
-        </w:rPr>
-      </w:pPr>
-      <w:r>
-        <w:rPr>
-          <w:lang w:val="en-US"/>
-        </w:rPr>
-        <w:t>“</w:t>
-      </w:r>
-      <w:r>
-        <w:rPr>
-          <w:lang w:val="en-US"/>
-        </w:rPr>
-        <w:t>MQT QECC: A tool for Quantum Error Correcting Codes written in C++</w:t>
-      </w:r>
-      <w:r>
-        <w:rPr>
-          <w:lang w:val="en-US"/>
-        </w:rPr>
-        <w:t>”</w:t>
-      </w:r>
-      <w:r>
-        <w:rPr>
-          <w:rStyle w:val="Odwoanieprzypisudolnego"/>
-          <w:lang w:val="en-US"/>
-        </w:rPr>
-        <w:footnoteReference w:id="10"/>
-      </w:r>
-      <w:r>
-        <w:rPr>
-          <w:lang w:val="en-US"/>
-        </w:rPr>
-        <w:t>, is an attempt to create framework-agnostic tooling for QECCs generation.</w:t>
-      </w:r>
-    </w:p>
-    <w:p>
-      <w:pPr>
-        <w:pStyle w:val="Nagwek2"/>
-        <w:rPr>
-          <w:lang w:val="en-US"/>
-        </w:rPr>
-      </w:pPr>
-      <w:r>
-        <w:rPr>
-          <w:lang w:val="en-US"/>
-        </w:rPr>
-        <w:t>Benchmarking m</w:t>
-      </w:r>
-      <w:r>
-        <w:rPr>
-          <w:lang w:val="en-US"/>
-        </w:rPr>
-        <w:t>ethodologies</w:t>
-      </w:r>
-    </w:p>
-    <w:p>
-      <w:pPr>
-        <w:jc w:val="both"/>
-        <w:rPr>
-          <w:lang w:val="en-US"/>
-        </w:rPr>
-      </w:pPr>
-      <w:r>
-        <w:rPr>
-          <w:lang w:val="en-US"/>
-        </w:rPr>
-        <w:t xml:space="preserve">How </w:t>
-      </w:r>
-      <w:r>
-        <w:rPr>
-          <w:lang w:val="en-US"/>
-        </w:rPr>
-        <w:t xml:space="preserve">scientists </w:t>
-      </w:r>
-      <w:r>
-        <w:rPr>
-          <w:lang w:val="en-US"/>
-        </w:rPr>
-        <w:t xml:space="preserve">could they rely </w:t>
-      </w:r>
-      <w:r>
-        <w:rPr>
-          <w:lang w:val="en-US"/>
-        </w:rPr>
-        <w:t xml:space="preserve">on their results, </w:t>
-      </w:r>
-      <w:r>
-        <w:rPr>
-          <w:lang w:val="en-US"/>
-        </w:rPr>
-        <w:t xml:space="preserve">and </w:t>
-      </w:r>
-      <w:r>
-        <w:rPr>
-          <w:lang w:val="en-US"/>
-        </w:rPr>
-        <w:t>what is the</w:t>
-      </w:r>
-      <w:r>
-        <w:rPr>
-          <w:lang w:val="en-US"/>
-        </w:rPr>
-        <w:t>ir</w:t>
-      </w:r>
-      <w:r>
-        <w:rPr>
-          <w:lang w:val="en-US"/>
-        </w:rPr>
-        <w:t xml:space="preserve"> compass to indicate whether they are moving toward a good direction? The key here is benchmarking.</w:t>
-      </w:r>
-      <w:r>
-        <w:rPr>
-          <w:lang w:val="en-US"/>
-        </w:rPr>
-        <w:t xml:space="preserve"> </w:t>
-      </w:r>
-      <w:r>
-        <w:rPr>
-          <w:lang w:val="en-US"/>
-        </w:rPr>
-        <w:t xml:space="preserve">To </w:t>
-      </w:r>
-      <w:r>
-        <w:rPr>
-          <w:lang w:val="en-US"/>
-        </w:rPr>
-        <w:t>validate</w:t>
-      </w:r>
-      <w:r>
-        <w:rPr>
-          <w:lang w:val="en-US"/>
-        </w:rPr>
-        <w:t xml:space="preserve"> whether a particular correction code is working properly, it’s needed to properly select a stack of applications. The decisions criteria may be different</w:t>
-      </w:r>
-      <w:r>
-        <w:rPr>
-          <w:lang w:val="en-US"/>
-        </w:rPr>
-        <w:t>, and the benchmarking suite may vary as well, as different applications can have different sensitivity for parameters changes. For example, even though Shor’s algorithm is one of the most popularized due to it’s evidence from upcoming quantum supremacy, or HHL algorithm – best known for its appliance within space radars sector, they may not be suitable for benchmarking.</w:t>
-      </w:r>
-      <w:r>
-        <w:rPr>
-          <w:lang w:val="en-US"/>
-        </w:rPr>
-        <w:t xml:space="preserve"> Moreover, Shor’s algorithm requires around 4098 logical qubits, what make it impossible to test it against real RSA-2048 cypher.</w:t>
-      </w:r>
-    </w:p>
-    <w:p>
-      <w:pPr>
-        <w:jc w:val="both"/>
-        <w:rPr>
-          <w:lang w:val="en-US"/>
-        </w:rPr>
-      </w:pPr>
-      <w:r>
-        <w:rPr>
-          <w:lang w:val="en-US"/>
-        </w:rPr>
-        <w:t xml:space="preserve">The purpose of </w:t>
-      </w:r>
-      <w:r>
-        <w:rPr>
-          <w:lang w:val="en-US"/>
-        </w:rPr>
-        <w:t>Quantum Error Correction</w:t>
-      </w:r>
-      <w:r>
-        <w:rPr>
-          <w:lang w:val="en-US"/>
-        </w:rPr>
-        <w:t xml:space="preserve"> </w:t>
-      </w:r>
-      <w:r>
-        <w:rPr>
-          <w:lang w:val="en-US"/>
-        </w:rPr>
-        <w:t>technique</w:t>
-      </w:r>
-      <w:r>
-        <w:rPr>
-          <w:lang w:val="en-US"/>
-        </w:rPr>
-        <w:t>s</w:t>
-      </w:r>
-      <w:r>
-        <w:rPr>
-          <w:lang w:val="en-US"/>
-        </w:rPr>
-        <w:t xml:space="preserve"> is to provide operational reliability, aiming at Tera </w:t>
-      </w:r>
-      <w:proofErr w:type="spellStart"/>
-      <w:r>
-        <w:rPr>
-          <w:lang w:val="en-US"/>
-        </w:rPr>
-        <w:t>QuOps</w:t>
-      </w:r>
-      <w:proofErr w:type="spellEnd"/>
-      <w:r>
-        <w:rPr>
-          <w:lang w:val="en-US"/>
-        </w:rPr>
-        <w:t xml:space="preserve"> efficiency in the future. The architecture behind QEC stands on stabilizer codes, where stabilizer group S is an abelian subgroups of the Pauli group and therefore can be expressed with Pauli Operators. The minimal set of Pauli operators is a generator, and can create the full stabilizer group.</w:t>
-      </w:r>
-      <w:r>
-        <w:rPr>
-          <w:lang w:val="en-US"/>
-        </w:rPr>
-        <w:t xml:space="preserve"> Some of the most recognizable stabilizer codes are </w:t>
-      </w:r>
-      <w:proofErr w:type="spellStart"/>
-      <w:r>
-        <w:rPr>
-          <w:lang w:val="en-US"/>
-        </w:rPr>
-        <w:t>toric</w:t>
-      </w:r>
-      <w:proofErr w:type="spellEnd"/>
-      <w:r>
-        <w:rPr>
-          <w:lang w:val="en-US"/>
-        </w:rPr>
-        <w:t xml:space="preserve"> code and surface code.</w:t>
-      </w:r>
-    </w:p>
-    <w:p>
-      <w:pPr>
-        <w:jc w:val="both"/>
-        <w:rPr>
-          <w:lang w:val="en-US"/>
-        </w:rPr>
-      </w:pPr>
-      <w:r>
-        <w:rPr>
-          <w:lang w:val="en-US"/>
-        </w:rPr>
-        <w:t>Toric code is a topological QEC code, defined on a 2D lattice, with periodic boundary conditions, where stabilizer operators are defined on X-type vertices, and Z-type faces of the lattice, working on qubits located on the edges.</w:t>
-      </w:r>
-      <w:r>
-        <w:rPr>
-          <w:lang w:val="en-US"/>
-        </w:rPr>
-        <w:t xml:space="preserve"> Logical operations on the encoded qubits are </w:t>
-      </w:r>
-      <w:r>
-        <w:rPr>
-          <w:lang w:val="en-US"/>
-        </w:rPr>
-        <w:t>performed</w:t>
-      </w:r>
-      <w:r>
-        <w:rPr>
-          <w:lang w:val="en-US"/>
-        </w:rPr>
-        <w:t xml:space="preserve"> by string-like operators that wrap around the torus. </w:t>
-      </w:r>
-    </w:p>
-    <w:p>
-      <w:pPr>
-        <w:jc w:val="both"/>
-        <w:rPr>
-          <w:lang w:val="en-US"/>
-        </w:rPr>
-      </w:pPr>
-      <w:r>
-        <w:rPr>
-          <w:lang w:val="en-US"/>
-        </w:rPr>
-        <w:t xml:space="preserve">Surface code is a variant of the </w:t>
-      </w:r>
-      <w:proofErr w:type="spellStart"/>
-      <w:r>
-        <w:rPr>
-          <w:lang w:val="en-US"/>
-        </w:rPr>
-        <w:t>toric</w:t>
-      </w:r>
-      <w:proofErr w:type="spellEnd"/>
-      <w:r>
-        <w:rPr>
-          <w:lang w:val="en-US"/>
-        </w:rPr>
-        <w:t xml:space="preserve"> code, with open boundary conditions – instead of periodic. As the surfaces codes can be implemented with simpler geometries than the </w:t>
-      </w:r>
-      <w:proofErr w:type="spellStart"/>
-      <w:r>
-        <w:rPr>
-          <w:lang w:val="en-US"/>
-        </w:rPr>
-        <w:t>toric</w:t>
-      </w:r>
-      <w:proofErr w:type="spellEnd"/>
-      <w:r>
-        <w:rPr>
-          <w:lang w:val="en-US"/>
-        </w:rPr>
-        <w:t xml:space="preserve"> code, they are easier for practical applications. </w:t>
-      </w:r>
-    </w:p>
-    <w:p>
-      <w:pPr>
-        <w:jc w:val="both"/>
-        <w:rPr>
-          <w:lang w:val="en-US"/>
-        </w:rPr>
-      </w:pPr>
-      <w:r>
-        <w:rPr>
-          <w:lang w:val="en-US"/>
-        </w:rPr>
-        <w:t xml:space="preserve">Triangular Color Codes </w:t>
-      </w:r>
-      <w:r>
-        <w:rPr>
-          <w:lang w:val="en-US"/>
-        </w:rPr>
-        <w:t>is a variant of the color code quantum error-correcting code defined on a hexagonal lattice with three boundaries, which offers advantages in terms of fault-tolerant quantum computation compared to other topological codes.</w:t>
-      </w:r>
-    </w:p>
-    <w:p>
-      <w:pPr>
-        <w:jc w:val="both"/>
-        <w:rPr>
-          <w:lang w:val="en-US"/>
-        </w:rPr>
-      </w:pPr>
-    </w:p>
-    <w:p>
-      <w:pPr>
-        <w:pStyle w:val="Nagwek2"/>
-        <w:rPr>
-          <w:lang w:val="en-US"/>
-        </w:rPr>
-      </w:pPr>
-      <w:r>
-        <w:rPr>
-          <w:lang w:val="en-US"/>
-        </w:rPr>
-        <w:lastRenderedPageBreak/>
-        <w:t>Benchmarking</w:t>
-      </w:r>
-    </w:p>
-    <w:p>
-      <w:pPr>
         <w:rPr>
           <w:lang w:val="en-US"/>
         </w:rPr>
@@ -2911,7 +2609,7 @@
       <w:tr>
         <w:tc>
           <w:tcPr>
-            <w:tcW w:w="4606" w:type="dxa"/>
+            <w:tcW w:w="4526" w:type="dxa"/>
           </w:tcPr>
           <w:p>
             <w:pPr>
@@ -2943,7 +2641,7 @@
         </w:tc>
         <w:tc>
           <w:tcPr>
-            <w:tcW w:w="4606" w:type="dxa"/>
+            <w:tcW w:w="4536" w:type="dxa"/>
           </w:tcPr>
           <w:p>
             <w:pPr>
@@ -2962,7 +2660,7 @@
                 <w:rStyle w:val="Odwoanieprzypisudolnego"/>
                 <w:lang w:val="en-US"/>
               </w:rPr>
-              <w:footnoteReference w:id="11"/>
+              <w:footnoteReference w:id="9"/>
             </w:r>
           </w:p>
         </w:tc>
@@ -2970,7 +2668,7 @@
       <w:tr>
         <w:tc>
           <w:tcPr>
-            <w:tcW w:w="4606" w:type="dxa"/>
+            <w:tcW w:w="4526" w:type="dxa"/>
           </w:tcPr>
           <w:p>
             <w:pPr>
@@ -2988,7 +2686,7 @@
         </w:tc>
         <w:tc>
           <w:tcPr>
-            <w:tcW w:w="4606" w:type="dxa"/>
+            <w:tcW w:w="4536" w:type="dxa"/>
           </w:tcPr>
           <w:p>
             <w:pPr>
@@ -3005,32 +2703,6 @@
           </w:p>
         </w:tc>
       </w:tr>
-      <w:tr>
-        <w:tc>
-          <w:tcPr>
-            <w:tcW w:w="4606" w:type="dxa"/>
-          </w:tcPr>
-          <w:p>
-            <w:pPr>
-              <w:rPr>
-                <w:lang w:val="en-US"/>
-              </w:rPr>
-            </w:pPr>
-          </w:p>
-        </w:tc>
-        <w:tc>
-          <w:tcPr>
-            <w:tcW w:w="4606" w:type="dxa"/>
-          </w:tcPr>
-          <w:p>
-            <w:pPr>
-              <w:rPr>
-                <w:lang w:val="en-US"/>
-              </w:rPr>
-            </w:pPr>
-          </w:p>
-        </w:tc>
-      </w:tr>
     </w:tbl>
     <w:p>
       <w:pPr>
@@ -3038,18 +2710,12 @@
           <w:lang w:val="en-US"/>
         </w:rPr>
       </w:pPr>
-    </w:p>
-    <w:p>
-      <w:pPr>
-        <w:rPr>
-          <w:lang w:val="en-US"/>
-        </w:rPr>
-      </w:pPr>
-      <w:r>
-        <w:rPr>
-          <w:lang w:val="en-US"/>
-        </w:rPr>
-        <w:t>Potential output</w:t>
+      <w:r>
+        <w:rPr>
+          <w:lang w:val="en-US"/>
+        </w:rPr>
+        <w:br/>
+        <w:t>Output:</w:t>
       </w:r>
     </w:p>
     <w:tbl>
@@ -3065,7 +2731,7 @@
       <w:tr>
         <w:tc>
           <w:tcPr>
-            <w:tcW w:w="4606" w:type="dxa"/>
+            <w:tcW w:w="4530" w:type="dxa"/>
           </w:tcPr>
           <w:p>
             <w:pPr>
@@ -3083,7 +2749,7 @@
         </w:tc>
         <w:tc>
           <w:tcPr>
-            <w:tcW w:w="4606" w:type="dxa"/>
+            <w:tcW w:w="4532" w:type="dxa"/>
           </w:tcPr>
           <w:p>
             <w:pPr>
@@ -3103,7 +2769,7 @@
       <w:tr>
         <w:tc>
           <w:tcPr>
-            <w:tcW w:w="4606" w:type="dxa"/>
+            <w:tcW w:w="4530" w:type="dxa"/>
           </w:tcPr>
           <w:p>
             <w:pPr>
@@ -3121,7 +2787,7 @@
         </w:tc>
         <w:tc>
           <w:tcPr>
-            <w:tcW w:w="4606" w:type="dxa"/>
+            <w:tcW w:w="4532" w:type="dxa"/>
           </w:tcPr>
           <w:p>
             <w:pPr>
@@ -3138,38 +2804,6 @@
           </w:p>
         </w:tc>
       </w:tr>
-      <w:tr>
-        <w:tc>
-          <w:tcPr>
-            <w:tcW w:w="4606" w:type="dxa"/>
-          </w:tcPr>
-          <w:p>
-            <w:pPr>
-              <w:rPr>
-                <w:lang w:val="en-US"/>
-              </w:rPr>
-            </w:pPr>
-            <w:r>
-              <w:rPr>
-                <w:lang w:val="en-US"/>
-              </w:rPr>
-              <w:t>Randomized compiling</w:t>
-            </w:r>
-          </w:p>
-        </w:tc>
-        <w:tc>
-          <w:tcPr>
-            <w:tcW w:w="4606" w:type="dxa"/>
-          </w:tcPr>
-          <w:p>
-            <w:pPr>
-              <w:rPr>
-                <w:lang w:val="en-US"/>
-              </w:rPr>
-            </w:pPr>
-          </w:p>
-        </w:tc>
-      </w:tr>
     </w:tbl>
     <w:p>
       <w:pPr>
@@ -3221,19 +2855,679 @@
           <w:rStyle w:val="Odwoanieprzypisudolnego"/>
           <w:lang w:val="en-US"/>
         </w:rPr>
+        <w:footnoteReference w:id="10"/>
+      </w:r>
+      <w:r>
+        <w:rPr>
+          <w:lang w:val="en-US"/>
+        </w:rPr>
+        <w:t xml:space="preserve"> and “Threshold error rates for the </w:t>
+      </w:r>
+      <w:proofErr w:type="spellStart"/>
+      <w:r>
+        <w:rPr>
+          <w:lang w:val="en-US"/>
+        </w:rPr>
+        <w:t>toric</w:t>
+      </w:r>
+      <w:proofErr w:type="spellEnd"/>
+      <w:r>
+        <w:rPr>
+          <w:lang w:val="en-US"/>
+        </w:rPr>
+        <w:t xml:space="preserve"> and surface codes”</w:t>
+      </w:r>
+      <w:r>
+        <w:rPr>
+          <w:rStyle w:val="Odwoanieprzypisudolnego"/>
+          <w:lang w:val="en-US"/>
+        </w:rPr>
+        <w:footnoteReference w:id="11"/>
+      </w:r>
+    </w:p>
+    <w:p>
+      <w:pPr>
+        <w:pStyle w:val="Nagwek2"/>
+        <w:rPr>
+          <w:lang w:val="en-US"/>
+        </w:rPr>
+      </w:pPr>
+      <w:r>
+        <w:rPr>
+          <w:lang w:val="en-US"/>
+        </w:rPr>
+        <w:lastRenderedPageBreak/>
+        <w:t>Existing frameworks</w:t>
+      </w:r>
+    </w:p>
+    <w:p>
+      <w:pPr>
+        <w:jc w:val="both"/>
+        <w:rPr>
+          <w:lang w:val="en-US"/>
+        </w:rPr>
+      </w:pPr>
+      <w:r>
+        <w:rPr>
+          <w:lang w:val="en-US"/>
+        </w:rPr>
+        <w:t xml:space="preserve">Although it is possible to implement correcting codes specifically each time when it is needed, as the systems are growing, it becomes impractical – same as in the nowadays, systems engineers do not build up cryptographical systems from scratch, but relies on already working </w:t>
+      </w:r>
+      <w:r>
+        <w:rPr>
+          <w:lang w:val="en-US"/>
+        </w:rPr>
+        <w:t>sub-</w:t>
+      </w:r>
+      <w:r>
+        <w:rPr>
+          <w:lang w:val="en-US"/>
+        </w:rPr>
+        <w:t xml:space="preserve">systems </w:t>
+      </w:r>
+      <w:r>
+        <w:rPr>
+          <w:lang w:val="en-US"/>
+        </w:rPr>
+        <w:t>that offer</w:t>
+      </w:r>
+      <w:r>
+        <w:rPr>
+          <w:lang w:val="en-US"/>
+        </w:rPr>
+        <w:t xml:space="preserve"> out-of-the-box </w:t>
+      </w:r>
+      <w:r>
+        <w:rPr>
+          <w:lang w:val="en-US"/>
+        </w:rPr>
+        <w:t>solutions, performing some of</w:t>
+      </w:r>
+      <w:r>
+        <w:rPr>
+          <w:lang w:val="en-US"/>
+        </w:rPr>
+        <w:t xml:space="preserve"> the automation for them. </w:t>
+      </w:r>
+      <w:r>
+        <w:rPr>
+          <w:lang w:val="en-US"/>
+        </w:rPr>
+        <w:t>Due to the infancy of quantum computers, the software tools for automatic QECCs implementation emerge</w:t>
+      </w:r>
+      <w:r>
+        <w:rPr>
+          <w:rStyle w:val="Odwoanieprzypisudolnego"/>
+          <w:lang w:val="en-US"/>
+        </w:rPr>
         <w:footnoteReference w:id="12"/>
       </w:r>
       <w:r>
         <w:rPr>
           <w:lang w:val="en-US"/>
         </w:rPr>
-        <w:t xml:space="preserve"> and “Threshold error rates for the </w:t>
+        <w:t>, but a standard for that hasn’t been established yet.</w:t>
+      </w:r>
+    </w:p>
+    <w:p>
+      <w:pPr>
+        <w:jc w:val="both"/>
+        <w:rPr>
+          <w:lang w:val="en-US"/>
+        </w:rPr>
+      </w:pPr>
+      <w:r>
+        <w:rPr>
+          <w:lang w:val="en-US"/>
+        </w:rPr>
+        <w:t>In an event of constructing own software solution for the aforementioned purpose, an engineer may utilize libraries shared by quantum computing vendors, such as IBM.</w:t>
+      </w:r>
+    </w:p>
+    <w:p>
+      <w:pPr>
+        <w:jc w:val="both"/>
+        <w:rPr>
+          <w:lang w:val="en-US"/>
+        </w:rPr>
+      </w:pPr>
+      <w:r>
+        <w:rPr>
+          <w:lang w:val="en-US"/>
+        </w:rPr>
+        <w:t xml:space="preserve">One of the libraries that offers creation of such codes is </w:t>
       </w:r>
       <w:proofErr w:type="spellStart"/>
       <w:r>
         <w:rPr>
           <w:lang w:val="en-US"/>
         </w:rPr>
+        <w:t>Qiskit</w:t>
+      </w:r>
+      <w:proofErr w:type="spellEnd"/>
+      <w:r>
+        <w:rPr>
+          <w:lang w:val="en-US"/>
+        </w:rPr>
+        <w:t xml:space="preserve"> Framework for Quantum Error Correction</w:t>
+      </w:r>
+      <w:r>
+        <w:rPr>
+          <w:lang w:val="en-US"/>
+        </w:rPr>
+        <w:t xml:space="preserve"> (</w:t>
+      </w:r>
+      <w:proofErr w:type="spellStart"/>
+      <w:r>
+        <w:rPr>
+          <w:lang w:val="en-US"/>
+        </w:rPr>
+        <w:t>qiskit-qec</w:t>
+      </w:r>
+      <w:proofErr w:type="spellEnd"/>
+      <w:r>
+        <w:rPr>
+          <w:lang w:val="en-US"/>
+        </w:rPr>
+        <w:t>)</w:t>
+      </w:r>
+      <w:r>
+        <w:rPr>
+          <w:rStyle w:val="Odwoanieprzypisudolnego"/>
+          <w:lang w:val="en-US"/>
+        </w:rPr>
+        <w:footnoteReference w:id="13"/>
+      </w:r>
+      <w:r>
+        <w:rPr>
+          <w:lang w:val="en-US"/>
+        </w:rPr>
+        <w:t>, which</w:t>
+      </w:r>
+      <w:r>
+        <w:rPr>
+          <w:lang w:val="en-US"/>
+        </w:rPr>
+        <w:t xml:space="preserve"> offers a stack for creating own QECC</w:t>
+      </w:r>
+      <w:r>
+        <w:rPr>
+          <w:lang w:val="en-US"/>
+        </w:rPr>
+        <w:t>s</w:t>
+      </w:r>
+      <w:r>
+        <w:rPr>
+          <w:lang w:val="en-US"/>
+        </w:rPr>
+        <w:t xml:space="preserve">, with </w:t>
+      </w:r>
+      <w:r>
+        <w:rPr>
+          <w:lang w:val="en-US"/>
+        </w:rPr>
+        <w:t>the use of</w:t>
+      </w:r>
+      <w:r>
+        <w:rPr>
+          <w:lang w:val="en-US"/>
+        </w:rPr>
+        <w:t xml:space="preserve"> </w:t>
+      </w:r>
+      <w:proofErr w:type="spellStart"/>
+      <w:r>
+        <w:rPr>
+          <w:lang w:val="en-US"/>
+        </w:rPr>
+        <w:t>sympletic</w:t>
+      </w:r>
+      <w:proofErr w:type="spellEnd"/>
+      <w:r>
+        <w:rPr>
+          <w:lang w:val="en-US"/>
+        </w:rPr>
+        <w:t xml:space="preserve"> matrixes, stabilizer generators, </w:t>
+      </w:r>
+      <w:r>
+        <w:rPr>
+          <w:lang w:val="en-US"/>
+        </w:rPr>
+        <w:t>and</w:t>
+      </w:r>
+      <w:r>
+        <w:rPr>
+          <w:lang w:val="en-US"/>
+        </w:rPr>
+        <w:t xml:space="preserve"> </w:t>
+      </w:r>
+      <w:r>
+        <w:rPr>
+          <w:lang w:val="en-US"/>
+        </w:rPr>
+        <w:t>code blueprints</w:t>
+      </w:r>
+      <w:r>
+        <w:rPr>
+          <w:lang w:val="en-US"/>
+        </w:rPr>
+        <w:t xml:space="preserve">. </w:t>
+      </w:r>
+      <w:proofErr w:type="spellStart"/>
+      <w:r>
+        <w:rPr>
+          <w:lang w:val="en-US"/>
+        </w:rPr>
+        <w:t>Qiskit</w:t>
+      </w:r>
+      <w:proofErr w:type="spellEnd"/>
+      <w:r>
+        <w:rPr>
+          <w:lang w:val="en-US"/>
+        </w:rPr>
+        <w:t xml:space="preserve">-QEC allows for </w:t>
+      </w:r>
+      <w:r>
+        <w:rPr>
+          <w:lang w:val="en-US"/>
+        </w:rPr>
+        <w:t xml:space="preserve">a wide range of error-correcting codes. </w:t>
+      </w:r>
+    </w:p>
+    <w:p>
+      <w:pPr>
+        <w:jc w:val="both"/>
+        <w:rPr>
+          <w:lang w:val="en-US"/>
+        </w:rPr>
+      </w:pPr>
+      <w:r>
+        <w:rPr>
+          <w:lang w:val="en-US"/>
+        </w:rPr>
+        <w:t>“</w:t>
+      </w:r>
+      <w:r>
+        <w:rPr>
+          <w:lang w:val="en-US"/>
+        </w:rPr>
+        <w:t>MQT QECC: A tool for Quantum Error Correcting Codes written in C++</w:t>
+      </w:r>
+      <w:r>
+        <w:rPr>
+          <w:lang w:val="en-US"/>
+        </w:rPr>
+        <w:t>”</w:t>
+      </w:r>
+      <w:r>
+        <w:rPr>
+          <w:rStyle w:val="Odwoanieprzypisudolnego"/>
+          <w:lang w:val="en-US"/>
+        </w:rPr>
+        <w:footnoteReference w:id="14"/>
+      </w:r>
+      <w:r>
+        <w:rPr>
+          <w:lang w:val="en-US"/>
+        </w:rPr>
+        <w:t>, is an attempt to create framework-agnostic tooling for QECCs generation.</w:t>
+      </w:r>
+    </w:p>
+    <w:p>
+      <w:pPr>
+        <w:jc w:val="both"/>
+        <w:rPr>
+          <w:lang w:val="en-US"/>
+        </w:rPr>
+      </w:pPr>
+      <w:proofErr w:type="spellStart"/>
+      <w:r>
+        <w:rPr>
+          <w:lang w:val="en-US"/>
+        </w:rPr>
+        <w:t>Qiskit</w:t>
+      </w:r>
+      <w:proofErr w:type="spellEnd"/>
+      <w:r>
+        <w:rPr>
+          <w:lang w:val="en-US"/>
+        </w:rPr>
+        <w:t xml:space="preserve"> Experiments provides “</w:t>
+      </w:r>
+      <w:r>
+        <w:rPr>
+          <w:lang w:val="en-US"/>
+        </w:rPr>
+        <w:t xml:space="preserve">both a library of standard quantum characterization, calibration, and verification experiments, and a general framework for implementing custom experiments which can be run on quantum devices through </w:t>
+      </w:r>
+      <w:proofErr w:type="spellStart"/>
+      <w:r>
+        <w:rPr>
+          <w:lang w:val="en-US"/>
+        </w:rPr>
+        <w:t>Qiskit</w:t>
+      </w:r>
+      <w:proofErr w:type="spellEnd"/>
+      <w:r>
+        <w:rPr>
+          <w:lang w:val="en-US"/>
+        </w:rPr>
+        <w:t>.</w:t>
+      </w:r>
+      <w:r>
+        <w:rPr>
+          <w:lang w:val="en-US"/>
+        </w:rPr>
+        <w:t>”.</w:t>
+      </w:r>
+      <w:r>
+        <w:rPr>
+          <w:rStyle w:val="Odwoanieprzypisudolnego"/>
+          <w:lang w:val="en-US"/>
+        </w:rPr>
+        <w:t xml:space="preserve"> </w:t>
+      </w:r>
+      <w:r>
+        <w:rPr>
+          <w:rStyle w:val="Odwoanieprzypisudolnego"/>
+          <w:lang w:val="en-US"/>
+        </w:rPr>
+        <w:footnoteReference w:id="15"/>
+      </w:r>
+      <w:r>
+        <w:rPr>
+          <w:lang w:val="en-US"/>
+        </w:rPr>
+        <w:t xml:space="preserve"> In version 0.6.1 it is compatible with </w:t>
+      </w:r>
+    </w:p>
+    <w:p>
+      <w:pPr>
+        <w:jc w:val="both"/>
+        <w:rPr>
+          <w:lang w:val="en-US"/>
+        </w:rPr>
+      </w:pPr>
+      <w:r>
+        <w:rPr>
+          <w:lang w:val="en-US"/>
+        </w:rPr>
+        <w:t>The authors prepared benchmarking suite dedicates for surface code, together with a paper that presents benchmarking from various perspectives. The benchmark allows to analyze</w:t>
+      </w:r>
+      <w:r>
+        <w:rPr>
+          <w:lang w:val="en-US"/>
+        </w:rPr>
+        <w:t xml:space="preserve"> the qubit overhead required to perform mid-circuit measurements without compromising the overall error correction capabilities of the QECC</w:t>
+      </w:r>
+      <w:r>
+        <w:rPr>
+          <w:lang w:val="en-US"/>
+        </w:rPr>
+        <w:t xml:space="preserve">, measure </w:t>
+      </w:r>
+      <w:r>
+        <w:rPr>
+          <w:lang w:val="en-US"/>
+        </w:rPr>
+        <w:t>the maximum error rate that the QECC can tolerate while still effectively correcting errors introduced by mid-circuit measurements</w:t>
+      </w:r>
+      <w:r>
+        <w:rPr>
+          <w:lang w:val="en-US"/>
+        </w:rPr>
+        <w:t>; a</w:t>
+      </w:r>
+      <w:r>
+        <w:rPr>
+          <w:lang w:val="en-US"/>
+        </w:rPr>
+        <w:t>ssessing the QECC's ability to detect and correct the specific types of errors that may arise from mid-circuit measurements</w:t>
+      </w:r>
+      <w:r>
+        <w:rPr>
+          <w:lang w:val="en-US"/>
+        </w:rPr>
+        <w:t xml:space="preserve">; investigating </w:t>
+      </w:r>
+      <w:r>
+        <w:rPr>
+          <w:lang w:val="en-US"/>
+        </w:rPr>
+        <w:t>the efficiency and compatibility of decoding algorithms that can handle the additional syndromes introduced by mid-circuit measurements</w:t>
+      </w:r>
+      <w:r>
+        <w:rPr>
+          <w:lang w:val="en-US"/>
+        </w:rPr>
+        <w:t>, and a</w:t>
+      </w:r>
+      <w:r>
+        <w:rPr>
+          <w:lang w:val="en-US"/>
+        </w:rPr>
+        <w:t>nalyzing the impact of mid-circuit measurements on the availability and complexity of transversal gates.</w:t>
+      </w:r>
+      <w:r>
+        <w:rPr>
+          <w:rStyle w:val="Odwoanieprzypisudolnego"/>
+          <w:lang w:val="en-US"/>
+        </w:rPr>
+        <w:t xml:space="preserve"> </w:t>
+      </w:r>
+      <w:r>
+        <w:rPr>
+          <w:rStyle w:val="Odwoanieprzypisudolnego"/>
+          <w:lang w:val="en-US"/>
+        </w:rPr>
+        <w:footnoteReference w:id="16"/>
+      </w:r>
+    </w:p>
+    <w:p>
+      <w:pPr>
+        <w:pStyle w:val="Nagwek2"/>
+        <w:rPr>
+          <w:lang w:val="en-US"/>
+        </w:rPr>
+      </w:pPr>
+      <w:r>
+        <w:rPr>
+          <w:lang w:val="en-US"/>
+        </w:rPr>
+        <w:t>Experiments</w:t>
+      </w:r>
+    </w:p>
+    <w:p>
+      <w:pPr>
+        <w:jc w:val="both"/>
+        <w:rPr>
+          <w:lang w:val="en-US"/>
+        </w:rPr>
+      </w:pPr>
+      <w:r>
+        <w:rPr>
+          <w:lang w:val="en-US"/>
+        </w:rPr>
+        <w:t xml:space="preserve">In order to validate presented tools in context of </w:t>
+      </w:r>
+      <w:r>
+        <w:rPr>
+          <w:lang w:val="en-US"/>
+        </w:rPr>
+        <w:t xml:space="preserve">algorithms benchmarking, </w:t>
+      </w:r>
+      <w:r>
+        <w:rPr>
+          <w:lang w:val="en-US"/>
+        </w:rPr>
+        <w:t>resulting in asymmetric results for both ideal and noise-affected measurements, while in the ideal case every measurement fit the input state, what implies that in case of perfectly isolated environment (what is almost impossible), the quantum channel doesn’t affect the quantum state.</w:t>
+      </w:r>
+    </w:p>
+    <w:p>
+      <w:pPr>
+        <w:rPr>
+          <w:lang w:val="en-US"/>
+        </w:rPr>
+      </w:pPr>
+      <w:r>
+        <w:rPr>
+          <w:lang w:val="en-US"/>
+        </w:rPr>
+        <w:lastRenderedPageBreak/>
+        <w:drawing>
+          <wp:inline distT="0" distB="0" distL="0" distR="0" wp14:anchorId="5C333CD3" wp14:editId="5DC853EC">
+            <wp:extent cx="5760720" cy="2590165"/>
+            <wp:effectExtent l="0" t="0" r="0" b="635"/>
+            <wp:docPr id="1439925799" name="Obraz 1" descr="Obraz zawierający tekst, diagram, zrzut ekranu, linia&#10;&#10;Opis wygenerowany automatycznie"/>
+            <wp:cNvGraphicFramePr>
+              <a:graphicFrameLocks xmlns:a="http://schemas.openxmlformats.org/drawingml/2006/main" noChangeAspect="1"/>
+            </wp:cNvGraphicFramePr>
+            <a:graphic xmlns:a="http://schemas.openxmlformats.org/drawingml/2006/main">
+              <a:graphicData uri="http://schemas.openxmlformats.org/drawingml/2006/picture">
+                <pic:pic xmlns:pic="http://schemas.openxmlformats.org/drawingml/2006/picture">
+                  <pic:nvPicPr>
+                    <pic:cNvPr id="1439925799" name="Obraz 1" descr="Obraz zawierający tekst, diagram, zrzut ekranu, linia&#10;&#10;Opis wygenerowany automatycznie"/>
+                    <pic:cNvPicPr/>
+                  </pic:nvPicPr>
+                  <pic:blipFill>
+                    <a:blip r:embed="rId12"/>
+                    <a:stretch>
+                      <a:fillRect/>
+                    </a:stretch>
+                  </pic:blipFill>
+                  <pic:spPr>
+                    <a:xfrm>
+                      <a:off x="0" y="0"/>
+                      <a:ext cx="5760720" cy="2590165"/>
+                    </a:xfrm>
+                    <a:prstGeom prst="rect">
+                      <a:avLst/>
+                    </a:prstGeom>
+                  </pic:spPr>
+                </pic:pic>
+              </a:graphicData>
+            </a:graphic>
+          </wp:inline>
+        </w:drawing>
+      </w:r>
+    </w:p>
+    <w:p>
+      <w:pPr>
+        <w:jc w:val="center"/>
+        <w:rPr>
+          <w:i/>
+          <w:iCs/>
+          <w:sz w:val="16"/>
+          <w:szCs w:val="16"/>
+          <w:lang w:val="en-US"/>
+        </w:rPr>
+      </w:pPr>
+      <w:r>
+        <w:rPr>
+          <w:i/>
+          <w:iCs/>
+          <w:sz w:val="16"/>
+          <w:szCs w:val="16"/>
+          <w:lang w:val="en-US"/>
+        </w:rPr>
+        <w:t>Figure 6</w:t>
+      </w:r>
+      <w:r>
+        <w:rPr>
+          <w:i/>
+          <w:iCs/>
+          <w:sz w:val="16"/>
+          <w:szCs w:val="16"/>
+          <w:lang w:val="en-US"/>
+        </w:rPr>
+        <w:t xml:space="preserve">. Utilizing </w:t>
+      </w:r>
+      <w:proofErr w:type="spellStart"/>
+      <w:r>
+        <w:rPr>
+          <w:i/>
+          <w:iCs/>
+          <w:sz w:val="16"/>
+          <w:szCs w:val="16"/>
+          <w:lang w:val="en-US"/>
+        </w:rPr>
+        <w:t>qiskit</w:t>
+      </w:r>
+      <w:proofErr w:type="spellEnd"/>
+      <w:r>
+        <w:rPr>
+          <w:i/>
+          <w:iCs/>
+          <w:sz w:val="16"/>
+          <w:szCs w:val="16"/>
+          <w:lang w:val="en-US"/>
+        </w:rPr>
+        <w:t>-experiments framework for assessing noise impact, resulting in bit-flip.</w:t>
+      </w:r>
+    </w:p>
+    <w:p>
+      <w:pPr>
+        <w:rPr>
+          <w:lang w:val="en-US"/>
+        </w:rPr>
+      </w:pPr>
+    </w:p>
+    <w:p>
+      <w:pPr>
+        <w:pStyle w:val="Nagwek2"/>
+        <w:rPr>
+          <w:lang w:val="en-US"/>
+        </w:rPr>
+      </w:pPr>
+      <w:r>
+        <w:rPr>
+          <w:lang w:val="en-US"/>
+        </w:rPr>
+        <w:t>Summary</w:t>
+      </w:r>
+    </w:p>
+    <w:p>
+      <w:pPr>
+        <w:jc w:val="both"/>
+        <w:rPr>
+          <w:lang w:val="en-US"/>
+        </w:rPr>
+      </w:pPr>
+      <w:r>
+        <w:rPr>
+          <w:lang w:val="en-US"/>
+        </w:rPr>
+        <w:t xml:space="preserve">The purpose of </w:t>
+      </w:r>
+      <w:r>
+        <w:rPr>
+          <w:lang w:val="en-US"/>
+        </w:rPr>
+        <w:t xml:space="preserve">Quantum Error Correction </w:t>
+      </w:r>
+      <w:r>
+        <w:rPr>
+          <w:lang w:val="en-US"/>
+        </w:rPr>
+        <w:t xml:space="preserve">techniques is to provide operational reliability, aiming at Tera </w:t>
+      </w:r>
+      <w:proofErr w:type="spellStart"/>
+      <w:r>
+        <w:rPr>
+          <w:lang w:val="en-US"/>
+        </w:rPr>
+        <w:t>QuOps</w:t>
+      </w:r>
+      <w:proofErr w:type="spellEnd"/>
+      <w:r>
+        <w:rPr>
+          <w:lang w:val="en-US"/>
+        </w:rPr>
+        <w:t xml:space="preserve"> efficiency in the future. The architecture behind QEC stands on stabilizer codes, where stabilizer group S is an abelian subgroups of the Pauli group and therefore can be expressed with Pauli Operators. The minimal set of Pauli operators is a generator, and can create the full stabilizer group. Some of the most recognizable stabilizer codes are </w:t>
+      </w:r>
+      <w:proofErr w:type="spellStart"/>
+      <w:r>
+        <w:rPr>
+          <w:lang w:val="en-US"/>
+        </w:rPr>
         <w:t>toric</w:t>
       </w:r>
       <w:proofErr w:type="spellEnd"/>
@@ -3241,127 +3535,37 @@
         <w:rPr>
           <w:lang w:val="en-US"/>
         </w:rPr>
-        <w:t xml:space="preserve"> and surface codes”</w:t>
-      </w:r>
-      <w:r>
-        <w:rPr>
-          <w:rStyle w:val="Odwoanieprzypisudolnego"/>
-          <w:lang w:val="en-US"/>
-        </w:rPr>
-        <w:footnoteReference w:id="13"/>
-      </w:r>
-    </w:p>
-    <w:p>
-      <w:pPr>
-        <w:rPr>
-          <w:lang w:val="en-US"/>
-        </w:rPr>
-      </w:pPr>
-      <w:r>
-        <w:rPr>
-          <w:lang w:val="en-US"/>
-        </w:rPr>
-        <w:t>Tailoring Noise</w:t>
-      </w:r>
-    </w:p>
-    <w:p>
-      <w:pPr>
-        <w:rPr>
-          <w:lang w:val="en-US"/>
-        </w:rPr>
-      </w:pPr>
-      <w:r>
-        <w:rPr>
-          <w:lang w:val="en-US"/>
-        </w:rPr>
-        <w:t>Scalability: Studying how the performance of mid-circuit measurements scales as the circuit depth and size increase.</w:t>
-      </w:r>
-    </w:p>
-    <w:p>
-      <w:pPr>
-        <w:rPr>
-          <w:lang w:val="en-US"/>
-        </w:rPr>
-      </w:pPr>
-      <w:r>
-        <w:rPr>
-          <w:lang w:val="en-US"/>
-        </w:rPr>
-        <w:t>Realization: Evaluating the practical feasibility of implementing mid-circuit measurements using the QECC.</w:t>
-      </w:r>
-    </w:p>
-    <w:p>
-      <w:pPr>
-        <w:rPr>
-          <w:lang w:val="en-US"/>
-        </w:rPr>
-      </w:pPr>
-      <w:r>
-        <w:rPr>
-          <w:lang w:val="en-US"/>
-        </w:rPr>
-        <w:t>Complexity: Assessing the overall complexity of the QECC when integrated with mid-circuit measurement capabilities</w:t>
-      </w:r>
-      <w:r>
-        <w:rPr>
-          <w:lang w:val="en-US"/>
-        </w:rPr>
-        <w:t>.</w:t>
-      </w:r>
-    </w:p>
-    <w:p>
-      <w:pPr>
-        <w:rPr>
-          <w:lang w:val="en-US"/>
-        </w:rPr>
-      </w:pPr>
-    </w:p>
-    <w:p>
-      <w:pPr>
-        <w:pStyle w:val="Nagwek2"/>
-        <w:rPr>
-          <w:lang w:val="en-US"/>
-        </w:rPr>
-      </w:pPr>
-    </w:p>
-    <w:p>
-      <w:pPr>
-        <w:pStyle w:val="Nagwek2"/>
-        <w:rPr>
-          <w:lang w:val="en-US"/>
-        </w:rPr>
-      </w:pPr>
-      <w:r>
-        <w:rPr>
-          <w:lang w:val="en-US"/>
-        </w:rPr>
-        <w:t>Summary</w:t>
-      </w:r>
-    </w:p>
-    <w:p>
-      <w:pPr>
-        <w:rPr>
-          <w:lang w:val="en-US"/>
-        </w:rPr>
-      </w:pPr>
-      <w:r>
-        <w:rPr>
-          <w:lang w:val="en-US"/>
-        </w:rPr>
-        <w:t>Although attempts to use Quantum Error Correction codes as the application for benchmarking suite was already addressed</w:t>
-      </w:r>
-      <w:r>
-        <w:rPr>
-          <w:rStyle w:val="Odwoanieprzypisudolnego"/>
-          <w:lang w:val="en-US"/>
-        </w:rPr>
-        <w:footnoteReference w:id="14"/>
-      </w:r>
-      <w:r>
-        <w:rPr>
-          <w:lang w:val="en-US"/>
-        </w:rPr>
-        <w:t>, combining them as a subcategory of application in overall benchmark for mid-circuit measurement is yet to be done.</w:t>
+        <w:t xml:space="preserve"> code and surface code</w:t>
+      </w:r>
+      <w:r>
+        <w:rPr>
+          <w:lang w:val="en-US"/>
+        </w:rPr>
+        <w:t>, available</w:t>
+      </w:r>
+      <w:r>
+        <w:rPr>
+          <w:lang w:val="en-US"/>
+        </w:rPr>
+        <w:t xml:space="preserve"> to generate</w:t>
+      </w:r>
+      <w:r>
+        <w:rPr>
+          <w:lang w:val="en-US"/>
+        </w:rPr>
+        <w:t xml:space="preserve"> </w:t>
+      </w:r>
+      <w:r>
+        <w:rPr>
+          <w:lang w:val="en-US"/>
+        </w:rPr>
+        <w:t xml:space="preserve">through </w:t>
+      </w:r>
+      <w:r>
+        <w:rPr>
+          <w:lang w:val="en-US"/>
+        </w:rPr>
+        <w:t>already existing software solutions.</w:t>
       </w:r>
     </w:p>
     <w:p>
@@ -3375,146 +3579,24 @@
         <w:rPr>
           <w:lang w:val="en-US"/>
         </w:rPr>
-        <w:t>One of the authors prepared benchmarking suite dedicates for surface code, together with a paper that presents benchmarking from various perspectives. The benchmark allows to analyze</w:t>
-      </w:r>
-      <w:r>
-        <w:rPr>
-          <w:lang w:val="en-US"/>
-        </w:rPr>
-        <w:t xml:space="preserve"> </w:t>
-      </w:r>
-      <w:r>
-        <w:rPr>
-          <w:lang w:val="en-US"/>
-        </w:rPr>
-        <w:lastRenderedPageBreak/>
-        <w:t>the qubit overhead required to perform mid-circuit measurements without compromising the overall error correction capabilities of the QECC</w:t>
-      </w:r>
-      <w:r>
-        <w:rPr>
-          <w:lang w:val="en-US"/>
-        </w:rPr>
-        <w:t xml:space="preserve">, measure </w:t>
-      </w:r>
-      <w:r>
-        <w:rPr>
-          <w:lang w:val="en-US"/>
-        </w:rPr>
-        <w:t>the maximum error rate that the QECC can tolerate while still effectively correcting errors introduced by mid-circuit measurements</w:t>
-      </w:r>
-      <w:r>
-        <w:rPr>
-          <w:lang w:val="en-US"/>
-        </w:rPr>
-        <w:t>; a</w:t>
-      </w:r>
-      <w:r>
-        <w:rPr>
-          <w:lang w:val="en-US"/>
-        </w:rPr>
-        <w:t>ssessing the QECC's ability to detect and correct the specific types of errors that may arise from mid-circuit measurements</w:t>
-      </w:r>
-      <w:r>
-        <w:rPr>
-          <w:lang w:val="en-US"/>
-        </w:rPr>
-        <w:t xml:space="preserve">; investigating </w:t>
-      </w:r>
-      <w:r>
-        <w:rPr>
-          <w:lang w:val="en-US"/>
-        </w:rPr>
-        <w:t>the efficiency and compatibility of decoding algorithms that can handle the additional syndromes introduced by mid-circuit measurements</w:t>
-      </w:r>
-      <w:r>
-        <w:rPr>
-          <w:lang w:val="en-US"/>
-        </w:rPr>
-        <w:t>, and a</w:t>
-      </w:r>
-      <w:r>
-        <w:rPr>
-          <w:lang w:val="en-US"/>
-        </w:rPr>
-        <w:t>nalyzing the impact of mid-circuit measurements on the availability and complexity of transversal gates.</w:t>
-      </w:r>
-    </w:p>
-    <w:p>
-      <w:pPr>
-        <w:jc w:val="both"/>
-        <w:rPr>
-          <w:lang w:val="en-US"/>
-        </w:rPr>
-      </w:pPr>
-      <w:r>
-        <w:rPr>
-          <w:lang w:val="en-US"/>
-        </w:rPr>
-        <w:t xml:space="preserve">In terms of </w:t>
-      </w:r>
-    </w:p>
-    <w:p>
-      <w:pPr>
-        <w:rPr>
-          <w:lang w:val="en-US"/>
-        </w:rPr>
-      </w:pPr>
-    </w:p>
-    <w:p>
-      <w:pPr>
-        <w:rPr>
-          <w:lang w:val="en-US"/>
-        </w:rPr>
-      </w:pPr>
-    </w:p>
-    <w:p>
-      <w:pPr>
-        <w:rPr>
-          <w:lang w:val="en-US"/>
-        </w:rPr>
-      </w:pPr>
-    </w:p>
-    <w:p>
-      <w:pPr>
-        <w:rPr>
-          <w:lang w:val="en-US"/>
-        </w:rPr>
-      </w:pPr>
-    </w:p>
-    <w:p>
-      <w:pPr>
-        <w:rPr>
-          <w:lang w:val="en-US"/>
-        </w:rPr>
-      </w:pPr>
-    </w:p>
-    <w:p>
-      <w:pPr>
-        <w:rPr>
-          <w:lang w:val="en-US"/>
-        </w:rPr>
-      </w:pPr>
-    </w:p>
-    <w:p>
-      <w:pPr>
-        <w:rPr>
-          <w:lang w:val="en-US"/>
-        </w:rPr>
-      </w:pPr>
-    </w:p>
-    <w:p>
-      <w:pPr>
-        <w:rPr>
-          <w:lang w:val="en-US"/>
-        </w:rPr>
-      </w:pPr>
-    </w:p>
-    <w:p>
-      <w:pPr>
-        <w:rPr>
-          <w:lang w:val="en-US"/>
-        </w:rPr>
-      </w:pPr>
+        <w:t xml:space="preserve">Although attempts to use Quantum Error Correction codes as the application for benchmarking suite was already addressed combining them as a subcategory of application in overall benchmark for mid-circuit measurement is yet to be done. </w:t>
+      </w:r>
+    </w:p>
+    <w:p>
+      <w:pPr>
+        <w:tabs>
+          <w:tab w:val="left" w:pos="6942"/>
+        </w:tabs>
+        <w:rPr>
+          <w:lang w:val="en-US"/>
+        </w:rPr>
+      </w:pPr>
+      <w:r>
+        <w:rPr>
+          <w:lang w:val="en-US"/>
+        </w:rPr>
+        <w:tab/>
+      </w:r>
     </w:p>
     <w:p>
       <w:pPr>
@@ -3912,7 +3994,7 @@
       <w:pPr>
         <w:pStyle w:val="Tekstprzypisudolnego"/>
         <w:rPr>
-          <w:lang w:val="it-IT"/>
+          <w:lang w:val="en-US"/>
         </w:rPr>
       </w:pPr>
       <w:r>
@@ -3923,226 +4005,11 @@
       </w:r>
       <w:r>
         <w:rPr>
-          <w:lang w:val="it-IT"/>
+          <w:lang w:val="en-US"/>
         </w:rPr>
         <w:t xml:space="preserve"> </w:t>
       </w:r>
       <w:hyperlink r:id="rId1" w:history="1">
-        <w:proofErr w:type="spellStart"/>
-        <w:r>
-          <w:rPr>
-            <w:rStyle w:val="Hipercze"/>
-            <w:lang w:val="it-IT"/>
-          </w:rPr>
-          <w:t>qiskit</w:t>
-        </w:r>
-        <w:proofErr w:type="spellEnd"/>
-        <w:r>
-          <w:rPr>
-            <w:rStyle w:val="Hipercze"/>
-            <w:lang w:val="it-IT"/>
-          </w:rPr>
-          <w:t>-community/</w:t>
-        </w:r>
-        <w:proofErr w:type="spellStart"/>
-        <w:r>
-          <w:rPr>
-            <w:rStyle w:val="Hipercze"/>
-            <w:lang w:val="it-IT"/>
-          </w:rPr>
-          <w:t>qiskit-qec</w:t>
-        </w:r>
-        <w:proofErr w:type="spellEnd"/>
-        <w:r>
-          <w:rPr>
-            <w:rStyle w:val="Hipercze"/>
-            <w:lang w:val="it-IT"/>
-          </w:rPr>
-          <w:t xml:space="preserve">: </w:t>
-        </w:r>
-        <w:proofErr w:type="spellStart"/>
-        <w:r>
-          <w:rPr>
-            <w:rStyle w:val="Hipercze"/>
-            <w:lang w:val="it-IT"/>
-          </w:rPr>
-          <w:t>Qiskit</w:t>
-        </w:r>
-        <w:proofErr w:type="spellEnd"/>
-        <w:r>
-          <w:rPr>
-            <w:rStyle w:val="Hipercze"/>
-            <w:lang w:val="it-IT"/>
-          </w:rPr>
-          <w:t xml:space="preserve"> quantum </w:t>
-        </w:r>
-        <w:proofErr w:type="spellStart"/>
-        <w:r>
-          <w:rPr>
-            <w:rStyle w:val="Hipercze"/>
-            <w:lang w:val="it-IT"/>
-          </w:rPr>
-          <w:t>error</w:t>
-        </w:r>
-        <w:proofErr w:type="spellEnd"/>
-        <w:r>
-          <w:rPr>
-            <w:rStyle w:val="Hipercze"/>
-            <w:lang w:val="it-IT"/>
-          </w:rPr>
-          <w:t xml:space="preserve"> </w:t>
-        </w:r>
-        <w:proofErr w:type="spellStart"/>
-        <w:r>
-          <w:rPr>
-            <w:rStyle w:val="Hipercze"/>
-            <w:lang w:val="it-IT"/>
-          </w:rPr>
-          <w:t>correction</w:t>
-        </w:r>
-        <w:proofErr w:type="spellEnd"/>
-        <w:r>
-          <w:rPr>
-            <w:rStyle w:val="Hipercze"/>
-            <w:lang w:val="it-IT"/>
-          </w:rPr>
-          <w:t xml:space="preserve"> framework (github.com)</w:t>
-        </w:r>
-      </w:hyperlink>
-    </w:p>
-  </w:footnote>
-  <w:footnote w:id="10">
-    <w:p>
-      <w:pPr>
-        <w:pStyle w:val="Tekstprzypisudolnego"/>
-        <w:rPr>
-          <w:lang w:val="it-IT"/>
-        </w:rPr>
-      </w:pPr>
-      <w:r>
-        <w:rPr>
-          <w:rStyle w:val="Odwoanieprzypisudolnego"/>
-        </w:rPr>
-        <w:footnoteRef/>
-      </w:r>
-      <w:r>
-        <w:rPr>
-          <w:lang w:val="it-IT"/>
-        </w:rPr>
-        <w:t xml:space="preserve"> </w:t>
-      </w:r>
-      <w:hyperlink r:id="rId2" w:history="1">
-        <w:r>
-          <w:rPr>
-            <w:rStyle w:val="Hipercze"/>
-            <w:lang w:val="it-IT"/>
-          </w:rPr>
-          <w:t>cda-</w:t>
-        </w:r>
-        <w:proofErr w:type="spellStart"/>
-        <w:r>
-          <w:rPr>
-            <w:rStyle w:val="Hipercze"/>
-            <w:lang w:val="it-IT"/>
-          </w:rPr>
-          <w:t>tum</w:t>
-        </w:r>
-        <w:proofErr w:type="spellEnd"/>
-        <w:r>
-          <w:rPr>
-            <w:rStyle w:val="Hipercze"/>
-            <w:lang w:val="it-IT"/>
-          </w:rPr>
-          <w:t>/</w:t>
-        </w:r>
-        <w:proofErr w:type="spellStart"/>
-        <w:r>
-          <w:rPr>
-            <w:rStyle w:val="Hipercze"/>
-            <w:lang w:val="it-IT"/>
-          </w:rPr>
-          <w:t>mqt-qecc</w:t>
-        </w:r>
-        <w:proofErr w:type="spellEnd"/>
-        <w:r>
-          <w:rPr>
-            <w:rStyle w:val="Hipercze"/>
-            <w:lang w:val="it-IT"/>
-          </w:rPr>
-          <w:t xml:space="preserve">: MQT QECC - Tools for Quantum </w:t>
-        </w:r>
-        <w:proofErr w:type="spellStart"/>
-        <w:r>
-          <w:rPr>
-            <w:rStyle w:val="Hipercze"/>
-            <w:lang w:val="it-IT"/>
-          </w:rPr>
-          <w:t>Error</w:t>
-        </w:r>
-        <w:proofErr w:type="spellEnd"/>
-        <w:r>
-          <w:rPr>
-            <w:rStyle w:val="Hipercze"/>
-            <w:lang w:val="it-IT"/>
-          </w:rPr>
-          <w:t xml:space="preserve"> </w:t>
-        </w:r>
-        <w:proofErr w:type="spellStart"/>
-        <w:r>
-          <w:rPr>
-            <w:rStyle w:val="Hipercze"/>
-            <w:lang w:val="it-IT"/>
-          </w:rPr>
-          <w:t>Correcting</w:t>
-        </w:r>
-        <w:proofErr w:type="spellEnd"/>
-        <w:r>
-          <w:rPr>
-            <w:rStyle w:val="Hipercze"/>
-            <w:lang w:val="it-IT"/>
-          </w:rPr>
-          <w:t xml:space="preserve"> </w:t>
-        </w:r>
-        <w:proofErr w:type="spellStart"/>
-        <w:r>
-          <w:rPr>
-            <w:rStyle w:val="Hipercze"/>
-            <w:lang w:val="it-IT"/>
-          </w:rPr>
-          <w:t>Codes</w:t>
-        </w:r>
-        <w:proofErr w:type="spellEnd"/>
-        <w:r>
-          <w:rPr>
-            <w:rStyle w:val="Hipercze"/>
-            <w:lang w:val="it-IT"/>
-          </w:rPr>
-          <w:t xml:space="preserve"> (github.com)</w:t>
-        </w:r>
-      </w:hyperlink>
-    </w:p>
-  </w:footnote>
-  <w:footnote w:id="11">
-    <w:p>
-      <w:pPr>
-        <w:pStyle w:val="Tekstprzypisudolnego"/>
-        <w:rPr>
-          <w:lang w:val="en-US"/>
-        </w:rPr>
-      </w:pPr>
-      <w:r>
-        <w:rPr>
-          <w:rStyle w:val="Odwoanieprzypisudolnego"/>
-        </w:rPr>
-        <w:footnoteRef/>
-      </w:r>
-      <w:r>
-        <w:rPr>
-          <w:lang w:val="en-US"/>
-        </w:rPr>
-        <w:t xml:space="preserve"> </w:t>
-      </w:r>
-      <w:hyperlink r:id="rId3" w:history="1">
         <w:r>
           <w:rPr>
             <w:rStyle w:val="Hipercze"/>
@@ -4153,7 +4020,7 @@
       </w:hyperlink>
     </w:p>
   </w:footnote>
-  <w:footnote w:id="12">
+  <w:footnote w:id="10">
     <w:p>
       <w:pPr>
         <w:pStyle w:val="Tekstprzypisudolnego"/>
@@ -4173,7 +4040,7 @@
         </w:rPr>
         <w:t xml:space="preserve"> </w:t>
       </w:r>
-      <w:hyperlink r:id="rId4" w:history="1">
+      <w:hyperlink r:id="rId2" w:history="1">
         <w:r>
           <w:rPr>
             <w:rStyle w:val="Hipercze"/>
@@ -4184,6 +4051,110 @@
       </w:hyperlink>
     </w:p>
   </w:footnote>
+  <w:footnote w:id="11">
+    <w:p>
+      <w:pPr>
+        <w:pStyle w:val="Tekstprzypisudolnego"/>
+        <w:rPr>
+          <w:lang w:val="en-US"/>
+        </w:rPr>
+      </w:pPr>
+      <w:r>
+        <w:rPr>
+          <w:rStyle w:val="Odwoanieprzypisudolnego"/>
+        </w:rPr>
+        <w:footnoteRef/>
+      </w:r>
+      <w:r>
+        <w:rPr>
+          <w:lang w:val="en-US"/>
+        </w:rPr>
+        <w:t xml:space="preserve"> THRESHOLD ERROR RATES FOR THE TORIC AND SURFACE CODES D. S. </w:t>
+      </w:r>
+      <w:proofErr w:type="spellStart"/>
+      <w:r>
+        <w:rPr>
+          <w:lang w:val="en-US"/>
+        </w:rPr>
+        <w:t>WANGa</w:t>
+      </w:r>
+      <w:proofErr w:type="spellEnd"/>
+      <w:r>
+        <w:rPr>
+          <w:lang w:val="en-US"/>
+        </w:rPr>
+        <w:t>, A. G. FOWLER, A. M. STEPHENS, L. C. L. HOLLENBERG Centre for Quantum Computer Technology, School of Physics, University of Melbourne, Victoria 3010, Australia</w:t>
+      </w:r>
+    </w:p>
+  </w:footnote>
+  <w:footnote w:id="12">
+    <w:p>
+      <w:pPr>
+        <w:pStyle w:val="Tekstprzypisudolnego"/>
+        <w:rPr>
+          <w:lang w:val="en-US"/>
+        </w:rPr>
+      </w:pPr>
+      <w:r>
+        <w:rPr>
+          <w:rStyle w:val="Odwoanieprzypisudolnego"/>
+        </w:rPr>
+        <w:footnoteRef/>
+      </w:r>
+      <w:r>
+        <w:rPr>
+          <w:lang w:val="en-US"/>
+        </w:rPr>
+        <w:t xml:space="preserve"> </w:t>
+      </w:r>
+      <w:proofErr w:type="spellStart"/>
+      <w:r>
+        <w:rPr>
+          <w:rFonts w:ascii="Roboto" w:hAnsi="Roboto"/>
+          <w:color w:val="2E414F"/>
+          <w:sz w:val="21"/>
+          <w:szCs w:val="21"/>
+          <w:shd w:val="clear" w:color="auto" w:fill="FFFFFF"/>
+          <w:lang w:val="en-US"/>
+        </w:rPr>
+        <w:t>Grurl</w:t>
+      </w:r>
+      <w:proofErr w:type="spellEnd"/>
+      <w:r>
+        <w:rPr>
+          <w:rFonts w:ascii="Roboto" w:hAnsi="Roboto"/>
+          <w:color w:val="2E414F"/>
+          <w:sz w:val="21"/>
+          <w:szCs w:val="21"/>
+          <w:shd w:val="clear" w:color="auto" w:fill="FFFFFF"/>
+          <w:lang w:val="en-US"/>
+        </w:rPr>
+        <w:t>, Thomas et al. “Automatic Implementation and Evaluation of Error-Correcting Codes for Quantum Computing: An Open-Source Framework for Quantum Error Correction.” </w:t>
+      </w:r>
+      <w:r>
+        <w:rPr>
+          <w:rStyle w:val="Uwydatnienie"/>
+          <w:rFonts w:ascii="Roboto" w:hAnsi="Roboto"/>
+          <w:color w:val="2E414F"/>
+          <w:sz w:val="21"/>
+          <w:szCs w:val="21"/>
+          <w:lang w:val="en-US"/>
+        </w:rPr>
+        <w:t>2023 36th International Conference on VLSI Design and 2023 22nd International Conference on Embedded Systems (VLSID)</w:t>
+      </w:r>
+      <w:r>
+        <w:rPr>
+          <w:rFonts w:ascii="Roboto" w:hAnsi="Roboto"/>
+          <w:color w:val="2E414F"/>
+          <w:sz w:val="21"/>
+          <w:szCs w:val="21"/>
+          <w:shd w:val="clear" w:color="auto" w:fill="FFFFFF"/>
+          <w:lang w:val="en-US"/>
+        </w:rPr>
+        <w:t> (2023): 301-306.</w:t>
+      </w:r>
+    </w:p>
+  </w:footnote>
   <w:footnote w:id="13">
     <w:p>
       <w:pPr>
@@ -4202,56 +4173,183 @@
         <w:rPr>
           <w:lang w:val="en-US"/>
         </w:rPr>
-        <w:t xml:space="preserve"> THRESHOLD ERROR RATES FOR THE TORIC AND SURFACE CODES D. S. </w:t>
-      </w:r>
-      <w:proofErr w:type="spellStart"/>
-      <w:r>
-        <w:rPr>
-          <w:lang w:val="en-US"/>
-        </w:rPr>
-        <w:t>WANGa</w:t>
-      </w:r>
-      <w:proofErr w:type="spellEnd"/>
-      <w:r>
-        <w:rPr>
-          <w:lang w:val="en-US"/>
-        </w:rPr>
-        <w:t>, A. G. FOWLER, A. M. STEPHENS, L. C. L. HOLLENBERG Centre for Quantum Computer Technology, School of Physics, University of Melbourne, Victoria 3010, Australia</w:t>
-      </w:r>
-    </w:p>
-  </w:footnote>
-  <w:footnote w:id="14">
-    <w:p>
-      <w:pPr>
-        <w:pStyle w:val="Tekstprzypisudolnego"/>
-        <w:rPr>
-          <w:lang w:val="en-US"/>
-        </w:rPr>
-      </w:pPr>
-      <w:r>
-        <w:rPr>
-          <w:rStyle w:val="Odwoanieprzypisudolnego"/>
-        </w:rPr>
-        <w:footnoteRef/>
-      </w:r>
-      <w:r>
-        <w:rPr>
-          <w:lang w:val="en-US"/>
-        </w:rPr>
-        <w:t xml:space="preserve"> Magic Mirror on the Wall, How to Benchmark Quantum Error Correction Codes, Overall ?</w:t>
-      </w:r>
-      <w:r>
-        <w:rPr>
-          <w:lang w:val="en-US"/>
-        </w:rPr>
         <w:t xml:space="preserve"> </w:t>
       </w:r>
-      <w:hyperlink r:id="rId5" w:history="1">
+      <w:hyperlink r:id="rId3" w:history="1">
+        <w:proofErr w:type="spellStart"/>
         <w:r>
           <w:rPr>
             <w:rStyle w:val="Hipercze"/>
+            <w:lang w:val="en-US"/>
           </w:rPr>
-          <w:t>2402.11105.pdf (arxiv.org)</w:t>
+          <w:t>qiskit</w:t>
+        </w:r>
+        <w:proofErr w:type="spellEnd"/>
+        <w:r>
+          <w:rPr>
+            <w:rStyle w:val="Hipercze"/>
+            <w:lang w:val="en-US"/>
+          </w:rPr>
+          <w:t>-community/</w:t>
+        </w:r>
+        <w:proofErr w:type="spellStart"/>
+        <w:r>
+          <w:rPr>
+            <w:rStyle w:val="Hipercze"/>
+            <w:lang w:val="en-US"/>
+          </w:rPr>
+          <w:t>qiskit-qec</w:t>
+        </w:r>
+        <w:proofErr w:type="spellEnd"/>
+        <w:r>
+          <w:rPr>
+            <w:rStyle w:val="Hipercze"/>
+            <w:lang w:val="en-US"/>
+          </w:rPr>
+          <w:t xml:space="preserve">: </w:t>
+        </w:r>
+        <w:proofErr w:type="spellStart"/>
+        <w:r>
+          <w:rPr>
+            <w:rStyle w:val="Hipercze"/>
+            <w:lang w:val="en-US"/>
+          </w:rPr>
+          <w:t>Qiskit</w:t>
+        </w:r>
+        <w:proofErr w:type="spellEnd"/>
+        <w:r>
+          <w:rPr>
+            <w:rStyle w:val="Hipercze"/>
+            <w:lang w:val="en-US"/>
+          </w:rPr>
+          <w:t xml:space="preserve"> quantum error correction framework (github.com)</w:t>
+        </w:r>
+      </w:hyperlink>
+    </w:p>
+  </w:footnote>
+  <w:footnote w:id="14">
+    <w:p>
+      <w:pPr>
+        <w:pStyle w:val="Tekstprzypisudolnego"/>
+        <w:rPr>
+          <w:lang w:val="en-US"/>
+        </w:rPr>
+      </w:pPr>
+      <w:r>
+        <w:rPr>
+          <w:rStyle w:val="Odwoanieprzypisudolnego"/>
+        </w:rPr>
+        <w:footnoteRef/>
+      </w:r>
+      <w:r>
+        <w:rPr>
+          <w:lang w:val="en-US"/>
+        </w:rPr>
+        <w:t xml:space="preserve"> </w:t>
+      </w:r>
+      <w:hyperlink r:id="rId4" w:history="1">
+        <w:proofErr w:type="spellStart"/>
+        <w:r>
+          <w:rPr>
+            <w:rStyle w:val="Hipercze"/>
+            <w:lang w:val="en-US"/>
+          </w:rPr>
+          <w:t>cda</w:t>
+        </w:r>
+        <w:proofErr w:type="spellEnd"/>
+        <w:r>
+          <w:rPr>
+            <w:rStyle w:val="Hipercze"/>
+            <w:lang w:val="en-US"/>
+          </w:rPr>
+          <w:t>-tum/</w:t>
+        </w:r>
+        <w:proofErr w:type="spellStart"/>
+        <w:r>
+          <w:rPr>
+            <w:rStyle w:val="Hipercze"/>
+            <w:lang w:val="en-US"/>
+          </w:rPr>
+          <w:t>mqt-qecc</w:t>
+        </w:r>
+        <w:proofErr w:type="spellEnd"/>
+        <w:r>
+          <w:rPr>
+            <w:rStyle w:val="Hipercze"/>
+            <w:lang w:val="en-US"/>
+          </w:rPr>
+          <w:t>: MQT QECC - Tools for Quantum Error Correcting Codes (github.com)</w:t>
+        </w:r>
+      </w:hyperlink>
+    </w:p>
+  </w:footnote>
+  <w:footnote w:id="15">
+    <w:p>
+      <w:pPr>
+        <w:pStyle w:val="Tekstprzypisudolnego"/>
+        <w:rPr>
+          <w:lang w:val="en-US"/>
+        </w:rPr>
+      </w:pPr>
+      <w:r>
+        <w:rPr>
+          <w:rStyle w:val="Odwoanieprzypisudolnego"/>
+        </w:rPr>
+        <w:footnoteRef/>
+      </w:r>
+      <w:r>
+        <w:rPr>
+          <w:lang w:val="en-US"/>
+        </w:rPr>
+        <w:t xml:space="preserve"> </w:t>
+      </w:r>
+      <w:hyperlink r:id="rId5" w:history="1">
+        <w:proofErr w:type="spellStart"/>
+        <w:r>
+          <w:rPr>
+            <w:rStyle w:val="Hipercze"/>
+            <w:lang w:val="en-US"/>
+          </w:rPr>
+          <w:t>Qiskit</w:t>
+        </w:r>
+        <w:proofErr w:type="spellEnd"/>
+        <w:r>
+          <w:rPr>
+            <w:rStyle w:val="Hipercze"/>
+            <w:lang w:val="en-US"/>
+          </w:rPr>
+          <w:t xml:space="preserve"> Experiments 0.6.1 (qiskit-extensions.github.io)</w:t>
+        </w:r>
+      </w:hyperlink>
+    </w:p>
+  </w:footnote>
+  <w:footnote w:id="16">
+    <w:p>
+      <w:pPr>
+        <w:pStyle w:val="Tekstprzypisudolnego"/>
+        <w:rPr>
+          <w:lang w:val="en-US"/>
+        </w:rPr>
+      </w:pPr>
+      <w:r>
+        <w:rPr>
+          <w:rStyle w:val="Odwoanieprzypisudolnego"/>
+        </w:rPr>
+        <w:footnoteRef/>
+      </w:r>
+      <w:r>
+        <w:rPr>
+          <w:lang w:val="en-US"/>
+        </w:rPr>
+        <w:t xml:space="preserve"> </w:t>
+      </w:r>
+      <w:hyperlink r:id="rId6" w:history="1">
+        <w:r>
+          <w:rPr>
+            <w:rStyle w:val="Hipercze"/>
+            <w:lang w:val="en-US"/>
+          </w:rPr>
+          <w:t>Magic Mirror on the Wall, How to Benchmark Quantum Error Correction Codes, Overall ? 2402.11105.pdf (arxiv.org)</w:t>
         </w:r>
       </w:hyperlink>
     </w:p>
@@ -5372,6 +5470,17 @@
       </w:tblBorders>
     </w:tblPr>
   </w:style>
+  <w:style w:type="character" w:styleId="Uwydatnienie">
+    <w:name w:val="Emphasis"/>
+    <w:basedOn w:val="Domylnaczcionkaakapitu"/>
+    <w:uiPriority w:val="20"/>
+    <w:qFormat/>
+    <w:rsid w:val="00104348"/>
+    <w:rPr>
+      <w:i/>
+      <w:iCs/>
+    </w:rPr>
+  </w:style>
 </w:styles>
 </file>
 

</xml_diff>